<commit_message>
Update Project_Report.docx with recent changes
</commit_message>
<xml_diff>
--- a/Project_Report.docx
+++ b/Project_Report.docx
@@ -31,7 +31,7 @@
                     </pic:cNvPicPr>
                   </pic:nvPicPr>
                   <pic:blipFill>
-                    <a:blip r:embed="rId6">
+                    <a:blip r:embed="rId7">
                       <a:extLst>
                         <a:ext uri="{28A0092B-C50C-407E-A947-70E740481C1C}">
                           <a14:useLocalDpi xmlns:a14="http://schemas.microsoft.com/office/drawing/2010/main" val="0"/>
@@ -721,22 +721,188 @@
     </w:p>
     <w:p>
       <w:pPr>
-        <w:jc w:val="center"/>
-        <w:rPr>
-          <w:rFonts w:ascii="Century Gothic" w:hAnsi="Century Gothic"/>
-          <w:i/>
-          <w:iCs/>
-          <w:color w:val="1F3864"/>
-          <w:sz w:val="32"/>
-          <w:szCs w:val="32"/>
+        <w:pStyle w:val="Heading1"/>
+        <w:rPr>
           <w:lang w:val="el-GR"/>
+        </w:rPr>
+      </w:pPr>
+      <w:r>
+        <w:rPr>
+          <w:lang w:val="el-GR"/>
+        </w:rPr>
+        <w:lastRenderedPageBreak/>
+        <w:t>Εξήγηση υλοποίησης</w:t>
+      </w:r>
+    </w:p>
+    <w:p>
+      <w:pPr>
+        <w:pStyle w:val="ListParagraph"/>
+        <w:numPr>
+          <w:ilvl w:val="0"/>
+          <w:numId w:val="1"/>
+        </w:numPr>
+        <w:spacing w:after="120"/>
+        <w:rPr>
+          <w:rFonts w:asciiTheme="majorHAnsi" w:eastAsiaTheme="majorEastAsia" w:hAnsiTheme="majorHAnsi" w:cstheme="majorBidi"/>
+          <w:color w:val="2F5496" w:themeColor="accent1" w:themeShade="BF"/>
+          <w:sz w:val="36"/>
+          <w:szCs w:val="36"/>
+        </w:rPr>
+      </w:pPr>
+      <w:r>
+        <w:rPr>
+          <w:rFonts w:asciiTheme="majorHAnsi" w:eastAsiaTheme="majorEastAsia" w:hAnsiTheme="majorHAnsi" w:cstheme="majorBidi"/>
+          <w:color w:val="2F5496" w:themeColor="accent1" w:themeShade="BF"/>
+          <w:sz w:val="36"/>
+          <w:szCs w:val="36"/>
+        </w:rPr>
+        <w:t>Server</w:t>
+      </w:r>
+    </w:p>
+    <w:p>
+      <w:pPr>
+        <w:rPr>
+          <w:rFonts w:asciiTheme="minorHAnsi" w:hAnsiTheme="minorHAnsi" w:cstheme="minorHAnsi"/>
+          <w:color w:val="000000" w:themeColor="text1"/>
+        </w:rPr>
+      </w:pPr>
+    </w:p>
+    <w:p>
+      <w:pPr>
+        <w:pStyle w:val="ListParagraph"/>
+        <w:numPr>
+          <w:ilvl w:val="0"/>
+          <w:numId w:val="1"/>
+        </w:numPr>
+        <w:rPr>
+          <w:rFonts w:asciiTheme="majorHAnsi" w:eastAsiaTheme="majorEastAsia" w:hAnsiTheme="majorHAnsi" w:cstheme="majorBidi"/>
+          <w:color w:val="2F5496" w:themeColor="accent1" w:themeShade="BF"/>
+          <w:sz w:val="36"/>
+          <w:szCs w:val="36"/>
+        </w:rPr>
+      </w:pPr>
+      <w:r>
+        <w:rPr>
+          <w:rFonts w:asciiTheme="majorHAnsi" w:eastAsiaTheme="majorEastAsia" w:hAnsiTheme="majorHAnsi" w:cstheme="majorBidi"/>
+          <w:color w:val="2F5496" w:themeColor="accent1" w:themeShade="BF"/>
+          <w:sz w:val="36"/>
+          <w:szCs w:val="36"/>
+        </w:rPr>
+        <w:t>Client</w:t>
+      </w:r>
+    </w:p>
+    <w:p>
+      <w:pPr>
+        <w:rPr>
+          <w:rFonts w:asciiTheme="minorHAnsi" w:eastAsiaTheme="majorEastAsia" w:hAnsiTheme="minorHAnsi" w:cstheme="minorHAnsi"/>
+          <w:color w:val="2F5496" w:themeColor="accent1" w:themeShade="BF"/>
+          <w:sz w:val="32"/>
+          <w:szCs w:val="32"/>
+        </w:rPr>
+      </w:pPr>
+    </w:p>
+    <w:p>
+      <w:pPr>
+        <w:pStyle w:val="ListParagraph"/>
+        <w:numPr>
+          <w:ilvl w:val="0"/>
+          <w:numId w:val="1"/>
+        </w:numPr>
+        <w:spacing w:after="120"/>
+        <w:rPr>
+          <w:rFonts w:asciiTheme="majorHAnsi" w:eastAsiaTheme="majorEastAsia" w:hAnsiTheme="majorHAnsi" w:cstheme="majorBidi"/>
+          <w:color w:val="2F5496" w:themeColor="accent1" w:themeShade="BF"/>
+          <w:sz w:val="36"/>
+          <w:szCs w:val="36"/>
+        </w:rPr>
+      </w:pPr>
+      <w:r>
+        <w:rPr>
+          <w:rFonts w:asciiTheme="majorHAnsi" w:eastAsiaTheme="majorEastAsia" w:hAnsiTheme="majorHAnsi" w:cstheme="majorBidi"/>
+          <w:color w:val="2F5496" w:themeColor="accent1" w:themeShade="BF"/>
+          <w:sz w:val="36"/>
+          <w:szCs w:val="36"/>
+          <w:lang w:val="el-GR"/>
+        </w:rPr>
+        <w:t>Εφαρμογή</w:t>
+      </w:r>
+    </w:p>
+    <w:p>
+      <w:pPr>
+        <w:pStyle w:val="Heading3"/>
+      </w:pPr>
+      <w:r>
+        <w:t>Main Activity</w:t>
+      </w:r>
+    </w:p>
+    <w:p>
+      <w:pPr>
+        <w:pStyle w:val="Heading3"/>
+      </w:pPr>
+      <w:r>
+        <w:t>Computer List Adapter</w:t>
+      </w:r>
+    </w:p>
+    <w:p>
+      <w:pPr>
+        <w:pStyle w:val="Heading3"/>
+        <w:rPr>
+          <w:lang w:val="el-GR"/>
+        </w:rPr>
+      </w:pPr>
+      <w:proofErr w:type="spellStart"/>
+      <w:r>
+        <w:t>AndroidManifest</w:t>
+      </w:r>
+      <w:proofErr w:type="spellEnd"/>
+      <w:r>
+        <w:rPr>
+          <w:lang w:val="el-GR"/>
+        </w:rPr>
+        <w:t>.</w:t>
+      </w:r>
+      <w:r>
+        <w:t xml:space="preserve">xml </w:t>
+      </w:r>
+      <w:r>
+        <w:rPr>
+          <w:lang w:val="el-GR"/>
+        </w:rPr>
+        <w:t xml:space="preserve">&amp; </w:t>
+      </w:r>
+      <w:r>
+        <w:rPr>
+          <w:lang w:val="el-GR"/>
+        </w:rPr>
+        <w:t>activity_main.xml</w:t>
+      </w:r>
+    </w:p>
+    <w:p>
+      <w:pPr>
+        <w:spacing w:after="120"/>
+        <w:rPr>
+          <w:rFonts w:asciiTheme="majorHAnsi" w:eastAsiaTheme="majorEastAsia" w:hAnsiTheme="majorHAnsi" w:cstheme="majorBidi"/>
+          <w:color w:val="2F5496" w:themeColor="accent1" w:themeShade="BF"/>
+          <w:sz w:val="32"/>
+          <w:szCs w:val="32"/>
+        </w:rPr>
+      </w:pPr>
+    </w:p>
+    <w:p>
+      <w:pPr>
+        <w:spacing w:after="120"/>
+        <w:rPr>
+          <w:rFonts w:asciiTheme="majorHAnsi" w:eastAsiaTheme="majorEastAsia" w:hAnsiTheme="majorHAnsi" w:cstheme="majorBidi"/>
+          <w:color w:val="2F5496" w:themeColor="accent1" w:themeShade="BF"/>
+          <w:sz w:val="32"/>
+          <w:szCs w:val="32"/>
         </w:rPr>
       </w:pPr>
     </w:p>
     <w:p/>
     <w:sectPr>
-      <w:footerReference w:type="even" r:id="rId7"/>
-      <w:footerReference w:type="default" r:id="rId8"/>
+      <w:footerReference w:type="even" r:id="rId8"/>
+      <w:footerReference w:type="default" r:id="rId9"/>
       <w:pgSz w:w="12240" w:h="15840"/>
       <w:pgMar w:top="720" w:right="720" w:bottom="720" w:left="720" w:header="708" w:footer="708" w:gutter="0"/>
       <w:pgNumType w:start="0"/>
@@ -912,6 +1078,103 @@
     </w:p>
   </w:footnote>
 </w:footnotes>
+</file>
+
+<file path=word/numbering.xml><?xml version="1.0" encoding="utf-8"?>
+<w:numbering xmlns:wpc="http://schemas.microsoft.com/office/word/2010/wordprocessingCanvas" xmlns:cx="http://schemas.microsoft.com/office/drawing/2014/chartex" xmlns:cx1="http://schemas.microsoft.com/office/drawing/2015/9/8/chartex" xmlns:cx2="http://schemas.microsoft.com/office/drawing/2015/10/21/chartex" xmlns:cx3="http://schemas.microsoft.com/office/drawing/2016/5/9/chartex" xmlns:cx4="http://schemas.microsoft.com/office/drawing/2016/5/10/chartex" xmlns:cx5="http://schemas.microsoft.com/office/drawing/2016/5/11/chartex" xmlns:cx6="http://schemas.microsoft.com/office/drawing/2016/5/12/chartex" xmlns:cx7="http://schemas.microsoft.com/office/drawing/2016/5/13/chartex" xmlns:cx8="http://schemas.microsoft.com/office/drawing/2016/5/14/chartex" xmlns:mc="http://schemas.openxmlformats.org/markup-compatibility/2006" xmlns:aink="http://schemas.microsoft.com/office/drawing/2016/ink" xmlns:am3d="http://schemas.microsoft.com/office/drawing/2017/model3d" xmlns:o="urn:schemas-microsoft-com:office:office" xmlns:oel="http://schemas.microsoft.com/office/2019/extlst" xmlns:r="http://schemas.openxmlformats.org/officeDocument/2006/relationships" xmlns:m="http://schemas.openxmlformats.org/officeDocument/2006/math" xmlns:v="urn:schemas-microsoft-com:vml" xmlns:wp14="http://schemas.microsoft.com/office/word/2010/wordprocessingDrawing" xmlns:wp="http://schemas.openxmlformats.org/drawingml/2006/wordprocessingDrawing" xmlns:w10="urn:schemas-microsoft-com:office:word" xmlns:w="http://schemas.openxmlformats.org/wordprocessingml/2006/main" xmlns:w14="http://schemas.microsoft.com/office/word/2010/wordml" xmlns:w15="http://schemas.microsoft.com/office/word/2012/wordml" xmlns:w16cex="http://schemas.microsoft.com/office/word/2018/wordml/cex" xmlns:w16cid="http://schemas.microsoft.com/office/word/2016/wordml/cid" xmlns:w16="http://schemas.microsoft.com/office/word/2018/wordml" xmlns:w16du="http://schemas.microsoft.com/office/word/2023/wordml/word16du" xmlns:w16sdtdh="http://schemas.microsoft.com/office/word/2020/wordml/sdtdatahash" xmlns:w16sdtfl="http://schemas.microsoft.com/office/word/2024/wordml/sdtformatlock" xmlns:w16se="http://schemas.microsoft.com/office/word/2015/wordml/symex" xmlns:wpg="http://schemas.microsoft.com/office/word/2010/wordprocessingGroup" xmlns:wpi="http://schemas.microsoft.com/office/word/2010/wordprocessingInk" xmlns:wne="http://schemas.microsoft.com/office/word/2006/wordml" xmlns:wps="http://schemas.microsoft.com/office/word/2010/wordprocessingShape" mc:Ignorable="w14 w15 w16se w16cid w16 w16cex w16sdtdh w16sdtfl w16du wp14">
+  <w:abstractNum w:abstractNumId="0" w15:restartNumberingAfterBreak="0">
+    <w:nsid w:val="34A1351D"/>
+    <w:multiLevelType w:val="hybridMultilevel"/>
+    <w:tmpl w:val="1E68E67E"/>
+    <w:lvl w:ilvl="0" w:tplc="0409000F">
+      <w:start w:val="1"/>
+      <w:numFmt w:val="decimal"/>
+      <w:lvlText w:val="%1."/>
+      <w:lvlJc w:val="left"/>
+      <w:pPr>
+        <w:ind w:left="360" w:hanging="360"/>
+      </w:pPr>
+      <w:rPr>
+        <w:rFonts w:hint="default"/>
+      </w:rPr>
+    </w:lvl>
+    <w:lvl w:ilvl="1" w:tplc="04090019" w:tentative="1">
+      <w:start w:val="1"/>
+      <w:numFmt w:val="lowerLetter"/>
+      <w:lvlText w:val="%2."/>
+      <w:lvlJc w:val="left"/>
+      <w:pPr>
+        <w:ind w:left="1080" w:hanging="360"/>
+      </w:pPr>
+    </w:lvl>
+    <w:lvl w:ilvl="2" w:tplc="0409001B" w:tentative="1">
+      <w:start w:val="1"/>
+      <w:numFmt w:val="lowerRoman"/>
+      <w:lvlText w:val="%3."/>
+      <w:lvlJc w:val="right"/>
+      <w:pPr>
+        <w:ind w:left="1800" w:hanging="180"/>
+      </w:pPr>
+    </w:lvl>
+    <w:lvl w:ilvl="3" w:tplc="0409000F" w:tentative="1">
+      <w:start w:val="1"/>
+      <w:numFmt w:val="decimal"/>
+      <w:lvlText w:val="%4."/>
+      <w:lvlJc w:val="left"/>
+      <w:pPr>
+        <w:ind w:left="2520" w:hanging="360"/>
+      </w:pPr>
+    </w:lvl>
+    <w:lvl w:ilvl="4" w:tplc="04090019" w:tentative="1">
+      <w:start w:val="1"/>
+      <w:numFmt w:val="lowerLetter"/>
+      <w:lvlText w:val="%5."/>
+      <w:lvlJc w:val="left"/>
+      <w:pPr>
+        <w:ind w:left="3240" w:hanging="360"/>
+      </w:pPr>
+    </w:lvl>
+    <w:lvl w:ilvl="5" w:tplc="0409001B" w:tentative="1">
+      <w:start w:val="1"/>
+      <w:numFmt w:val="lowerRoman"/>
+      <w:lvlText w:val="%6."/>
+      <w:lvlJc w:val="right"/>
+      <w:pPr>
+        <w:ind w:left="3960" w:hanging="180"/>
+      </w:pPr>
+    </w:lvl>
+    <w:lvl w:ilvl="6" w:tplc="0409000F" w:tentative="1">
+      <w:start w:val="1"/>
+      <w:numFmt w:val="decimal"/>
+      <w:lvlText w:val="%7."/>
+      <w:lvlJc w:val="left"/>
+      <w:pPr>
+        <w:ind w:left="4680" w:hanging="360"/>
+      </w:pPr>
+    </w:lvl>
+    <w:lvl w:ilvl="7" w:tplc="04090019" w:tentative="1">
+      <w:start w:val="1"/>
+      <w:numFmt w:val="lowerLetter"/>
+      <w:lvlText w:val="%8."/>
+      <w:lvlJc w:val="left"/>
+      <w:pPr>
+        <w:ind w:left="5400" w:hanging="360"/>
+      </w:pPr>
+    </w:lvl>
+    <w:lvl w:ilvl="8" w:tplc="0409001B" w:tentative="1">
+      <w:start w:val="1"/>
+      <w:numFmt w:val="lowerRoman"/>
+      <w:lvlText w:val="%9."/>
+      <w:lvlJc w:val="right"/>
+      <w:pPr>
+        <w:ind w:left="6120" w:hanging="180"/>
+      </w:pPr>
+    </w:lvl>
+  </w:abstractNum>
+  <w:num w:numId="1" w16cid:durableId="1003044387">
+    <w:abstractNumId w:val="0"/>
+  </w:num>
+</w:numbering>
 </file>
 
 <file path=word/styles.xml><?xml version="1.0" encoding="utf-8"?>
@@ -1314,7 +1577,7 @@
   <w:style w:type="paragraph" w:default="1" w:styleId="Normal">
     <w:name w:val="Normal"/>
     <w:qFormat/>
-    <w:rsid w:val="008217CF"/>
+    <w:rsid w:val="007505B3"/>
     <w:pPr>
       <w:spacing w:after="0" w:line="240" w:lineRule="auto"/>
     </w:pPr>
@@ -1353,7 +1616,6 @@
     <w:next w:val="Normal"/>
     <w:link w:val="Heading2Char"/>
     <w:uiPriority w:val="9"/>
-    <w:semiHidden/>
     <w:unhideWhenUsed/>
     <w:qFormat/>
     <w:rsid w:val="008217CF"/>
@@ -1378,7 +1640,6 @@
     <w:next w:val="Normal"/>
     <w:link w:val="Heading3Char"/>
     <w:uiPriority w:val="9"/>
-    <w:semiHidden/>
     <w:unhideWhenUsed/>
     <w:qFormat/>
     <w:rsid w:val="008217CF"/>
@@ -1586,7 +1847,6 @@
     <w:basedOn w:val="DefaultParagraphFont"/>
     <w:link w:val="Heading2"/>
     <w:uiPriority w:val="9"/>
-    <w:semiHidden/>
     <w:rsid w:val="008217CF"/>
     <w:rPr>
       <w:rFonts w:asciiTheme="majorHAnsi" w:eastAsiaTheme="majorEastAsia" w:hAnsiTheme="majorHAnsi" w:cstheme="majorBidi"/>
@@ -1600,7 +1860,6 @@
     <w:basedOn w:val="DefaultParagraphFont"/>
     <w:link w:val="Heading3"/>
     <w:uiPriority w:val="9"/>
-    <w:semiHidden/>
     <w:rsid w:val="008217CF"/>
     <w:rPr>
       <w:rFonts w:eastAsiaTheme="majorEastAsia" w:cstheme="majorBidi"/>

</xml_diff>